<commit_message>
correction petit bug interface
</commit_message>
<xml_diff>
--- a/Dossier.docx
+++ b/Dossier.docx
@@ -924,7 +924,6 @@
       <w:r>
         <w:t>(</w:t>
       </w:r>
-      <w:proofErr w:type="spellStart"/>
       <w:r>
         <w:t>X</w:t>
       </w:r>
@@ -934,7 +933,6 @@
         </w:rPr>
         <w:t>n</w:t>
       </w:r>
-      <w:proofErr w:type="spellEnd"/>
       <w:r>
         <w:t xml:space="preserve">) </w:t>
       </w:r>
@@ -974,7 +972,6 @@
         <w:pStyle w:val="Titre2"/>
       </w:pPr>
       <w:bookmarkStart w:id="2" w:name="_Toc469666494"/>
-      <w:proofErr w:type="spellStart"/>
       <w:r>
         <w:t>Le</w:t>
       </w:r>
@@ -982,60 +979,33 @@
         <w:t>verrier</w:t>
       </w:r>
       <w:bookmarkEnd w:id="2"/>
-      <w:proofErr w:type="spellEnd"/>
     </w:p>
     <w:p>
       <w:r>
-        <w:t xml:space="preserve">La méthode de </w:t>
-      </w:r>
-      <w:proofErr w:type="spellStart"/>
-      <w:r>
-        <w:t>Leverrier</w:t>
-      </w:r>
-      <w:proofErr w:type="spellEnd"/>
-      <w:r>
-        <w:t xml:space="preserve"> sert à obtenir un polynôme caractéristique à partir d’une matrice carrée. Les valeurs pour lesquelles ce polynôme s’annule sont les valeurs propres de la matrice. Pour avoir les coeffici</w:t>
-      </w:r>
-      <w:r>
-        <w:t xml:space="preserve">ents de ce polynôme, </w:t>
-      </w:r>
-      <w:proofErr w:type="spellStart"/>
-      <w:r>
-        <w:t>Leverrier</w:t>
-      </w:r>
-      <w:proofErr w:type="spellEnd"/>
-      <w:r>
-        <w:t xml:space="preserve"> a créé une formule qui se sert des traces de la matrice de la puissance 1 à n.  Le Polynôme caractéristique est de la forme : </w:t>
+        <w:t>La méthode de Leverrier sert à obtenir un polynôme caractéristique à partir d’une matrice carrée. Les valeurs pour lesquelles ce polynôme s’annule sont les valeurs propres de la matrice. Pour avoir les coeffici</w:t>
+      </w:r>
+      <w:r>
+        <w:t xml:space="preserve">ents de ce polynôme, Leverrier a créé une formule qui se sert des traces de la matrice de la puissance 1 à n.  Le Polynôme caractéristique est de la forme : </w:t>
       </w:r>
     </w:p>
     <w:p>
       <w:r>
-        <w:t>P(X) = | A-</w:t>
-      </w:r>
-      <w:proofErr w:type="spellStart"/>
-      <w:r>
-        <w:t>XIn</w:t>
-      </w:r>
-      <w:proofErr w:type="spellEnd"/>
-      <w:r>
-        <w:t xml:space="preserve"> |= an + an-1X+an-2X^2+…+a0X^n</w:t>
+        <w:t>P(X) = | A-XIn |= an + an-1X+an-2X^2+…+a0X^n</w:t>
       </w:r>
     </w:p>
     <w:p/>
+    <w:p/>
     <w:p>
-      <w:bookmarkStart w:id="3" w:name="_GoBack"/>
+      <w:pPr>
+        <w:pStyle w:val="Titre1"/>
+      </w:pPr>
+      <w:bookmarkStart w:id="3" w:name="_Toc469666495"/>
+      <w:r>
+        <w:t>Présentation du code</w:t>
+      </w:r>
       <w:bookmarkEnd w:id="3"/>
     </w:p>
-    <w:p>
-      <w:pPr>
-        <w:pStyle w:val="Titre1"/>
-      </w:pPr>
-      <w:bookmarkStart w:id="4" w:name="_Toc469666495"/>
-      <w:r>
-        <w:t>Présentation du code</w:t>
-      </w:r>
-      <w:bookmarkEnd w:id="4"/>
-    </w:p>
+    <w:p/>
     <w:p>
       <w:pPr>
         <w:pStyle w:val="Titre2"/>
@@ -1044,21 +1014,22 @@
           <w:numId w:val="6"/>
         </w:numPr>
       </w:pPr>
-      <w:bookmarkStart w:id="5" w:name="_Toc469666496"/>
+      <w:bookmarkStart w:id="4" w:name="_Toc469666496"/>
       <w:r>
         <w:t>Choix de programmation</w:t>
       </w:r>
+      <w:bookmarkEnd w:id="4"/>
+    </w:p>
+    <w:p/>
+    <w:p>
+      <w:pPr>
+        <w:pStyle w:val="Titre2"/>
+      </w:pPr>
+      <w:bookmarkStart w:id="5" w:name="_Toc469666497"/>
+      <w:r>
+        <w:t>Organisation du code</w:t>
+      </w:r>
       <w:bookmarkEnd w:id="5"/>
-    </w:p>
-    <w:p>
-      <w:pPr>
-        <w:pStyle w:val="Titre2"/>
-      </w:pPr>
-      <w:bookmarkStart w:id="6" w:name="_Toc469666497"/>
-      <w:r>
-        <w:t>Organisation du code</w:t>
-      </w:r>
-      <w:bookmarkEnd w:id="6"/>
     </w:p>
     <w:p>
       <w:r>
@@ -1079,14 +1050,14 @@
       <w:pPr>
         <w:pStyle w:val="Titre2"/>
       </w:pPr>
-      <w:bookmarkStart w:id="7" w:name="_Toc469666498"/>
+      <w:bookmarkStart w:id="6" w:name="_Toc469666498"/>
       <w:r>
         <w:t>Améliorations</w:t>
       </w:r>
       <w:r>
         <w:t> :</w:t>
       </w:r>
-      <w:bookmarkEnd w:id="7"/>
+      <w:bookmarkEnd w:id="6"/>
       <w:r>
         <w:t xml:space="preserve"> </w:t>
       </w:r>
@@ -1095,13 +1066,17 @@
       <w:pPr>
         <w:pStyle w:val="Titre1"/>
       </w:pPr>
-      <w:bookmarkStart w:id="8" w:name="_Toc469666499"/>
+      <w:bookmarkStart w:id="7" w:name="_Toc469666499"/>
       <w:r>
         <w:t>E</w:t>
       </w:r>
       <w:r>
         <w:t>xploitation</w:t>
       </w:r>
+      <w:bookmarkEnd w:id="7"/>
+    </w:p>
+    <w:p>
+      <w:bookmarkStart w:id="8" w:name="_GoBack"/>
       <w:bookmarkEnd w:id="8"/>
     </w:p>
     <w:p>
@@ -2630,7 +2605,7 @@
 </file>
 
 <file path=customXml/itemProps1.xml><?xml version="1.0" encoding="utf-8"?>
-<ds:datastoreItem xmlns:ds="http://schemas.openxmlformats.org/officeDocument/2006/customXml" ds:itemID="{15B92E34-9787-4C5F-B3B8-D367B285C64E}">
+<ds:datastoreItem xmlns:ds="http://schemas.openxmlformats.org/officeDocument/2006/customXml" ds:itemID="{552914D9-B1D2-440D-AD49-3DE3F0C00307}">
   <ds:schemaRefs>
     <ds:schemaRef ds:uri="http://schemas.openxmlformats.org/officeDocument/2006/bibliography"/>
   </ds:schemaRefs>

</xml_diff>